<commit_message>
combine dissertation into work experience
</commit_message>
<xml_diff>
--- a/Bill_Resume_1128.docx
+++ b/Bill_Resume_1128.docx
@@ -2,36 +2,6 @@
 <file path=word/document.xml><?xml version="1.0" encoding="utf-8"?>
 <w:document xmlns:wpc="http://schemas.microsoft.com/office/word/2010/wordprocessingCanvas" xmlns:cx="http://schemas.microsoft.com/office/drawing/2014/chartex" xmlns:cx1="http://schemas.microsoft.com/office/drawing/2015/9/8/chartex" xmlns:cx2="http://schemas.microsoft.com/office/drawing/2015/10/21/chartex" xmlns:cx3="http://schemas.microsoft.com/office/drawing/2016/5/9/chartex" xmlns:cx4="http://schemas.microsoft.com/office/drawing/2016/5/10/chartex" xmlns:cx5="http://schemas.microsoft.com/office/drawing/2016/5/11/chartex" xmlns:cx6="http://schemas.microsoft.com/office/drawing/2016/5/12/chartex" xmlns:cx7="http://schemas.microsoft.com/office/drawing/2016/5/13/chartex" xmlns:cx8="http://schemas.microsoft.com/office/drawing/2016/5/14/chartex" xmlns:mc="http://schemas.openxmlformats.org/markup-compatibility/2006" xmlns:aink="http://schemas.microsoft.com/office/drawing/2016/ink" xmlns:am3d="http://schemas.microsoft.com/office/drawing/2017/model3d" xmlns:o="urn:schemas-microsoft-com:office:office" xmlns:r="http://schemas.openxmlformats.org/officeDocument/2006/relationships" xmlns:m="http://schemas.openxmlformats.org/officeDocument/2006/math" xmlns:v="urn:schemas-microsoft-com:vml" xmlns:wp14="http://schemas.microsoft.com/office/word/2010/wordprocessingDrawing" xmlns:wp="http://schemas.openxmlformats.org/drawingml/2006/wordprocessingDrawing" xmlns:w10="urn:schemas-microsoft-com:office:word" xmlns:w="http://schemas.openxmlformats.org/wordprocessingml/2006/main" xmlns:w14="http://schemas.microsoft.com/office/word/2010/wordml" xmlns:w15="http://schemas.microsoft.com/office/word/2012/wordml" xmlns:w16cid="http://schemas.microsoft.com/office/word/2016/wordml/cid" xmlns:w16se="http://schemas.microsoft.com/office/word/2015/wordml/symex" xmlns:wpg="http://schemas.microsoft.com/office/word/2010/wordprocessingGroup" xmlns:wpi="http://schemas.microsoft.com/office/word/2010/wordprocessingInk" xmlns:wne="http://schemas.microsoft.com/office/word/2006/wordml" xmlns:wps="http://schemas.microsoft.com/office/word/2010/wordprocessingShape" mc:Ignorable="w14 w15 w16se w16cid wp14">
   <w:body>
-    <w:p>
-      <w:pPr>
-        <w:widowControl w:val="0"/>
-        <w:spacing w:line="240" w:lineRule="auto"/>
-        <w:jc w:val="center"/>
-        <w:rPr>
-          <w:rFonts w:ascii="Helvetica Neue" w:eastAsia="Helvetica Neue" w:hAnsi="Helvetica Neue" w:cs="Helvetica Neue"/>
-          <w:b/>
-        </w:rPr>
-      </w:pPr>
-      <w:r>
-        <w:rPr>
-          <w:rFonts w:ascii="Helvetica Neue" w:eastAsia="Helvetica Neue" w:hAnsi="Helvetica Neue" w:cs="Helvetica Neue"/>
-          <w:b/>
-        </w:rPr>
-        <w:t xml:space="preserve"> </w:t>
-      </w:r>
-    </w:p>
-    <w:p>
-      <w:pPr>
-        <w:widowControl w:val="0"/>
-        <w:spacing w:line="240" w:lineRule="auto"/>
-        <w:rPr>
-          <w:rFonts w:ascii="Helvetica Neue" w:eastAsia="Helvetica Neue" w:hAnsi="Helvetica Neue" w:cs="Helvetica Neue"/>
-          <w:b/>
-          <w:sz w:val="28"/>
-          <w:szCs w:val="28"/>
-        </w:rPr>
-      </w:pPr>
-    </w:p>
     <w:p>
       <w:pPr>
         <w:widowControl w:val="0"/>
@@ -445,8 +415,6 @@
         </w:rPr>
         <w:t>er</w:t>
       </w:r>
-      <w:bookmarkStart w:id="0" w:name="_GoBack"/>
-      <w:bookmarkEnd w:id="0"/>
       <w:r>
         <w:rPr>
           <w:rFonts w:ascii="Helvetica Neue" w:eastAsia="Helvetica Neue" w:hAnsi="Helvetica Neue" w:cs="Helvetica Neue"/>
@@ -1192,14 +1160,170 @@
         </w:rPr>
         <w:t xml:space="preserve"> Worked on the construction of Protein NMR Reference Correction and Protein NMR Deuteration Level Detection frameworks.</w:t>
       </w:r>
-    </w:p>
-    <w:p>
-      <w:pPr>
-        <w:widowControl w:val="0"/>
-        <w:spacing w:line="240" w:lineRule="auto"/>
-        <w:ind w:left="144"/>
-        <w:rPr>
-          <w:rFonts w:ascii="Helvetica Neue" w:eastAsia="Helvetica Neue" w:hAnsi="Helvetica Neue" w:cs="Helvetica Neue"/>
+      <w:r>
+        <w:rPr>
+          <w:rFonts w:ascii="Helvetica Neue" w:eastAsia="Helvetica Neue" w:hAnsi="Helvetica Neue" w:cs="Helvetica Neue"/>
+        </w:rPr>
+        <w:t xml:space="preserve"> </w:t>
+      </w:r>
+    </w:p>
+    <w:p>
+      <w:pPr>
+        <w:widowControl w:val="0"/>
+        <w:spacing w:line="240" w:lineRule="auto"/>
+        <w:ind w:left="144"/>
+        <w:rPr>
+          <w:rFonts w:ascii="Helvetica Neue" w:eastAsia="Helvetica Neue" w:hAnsi="Helvetica Neue" w:cs="Helvetica Neue"/>
+          <w:bCs/>
+        </w:rPr>
+      </w:pPr>
+      <w:r>
+        <w:rPr>
+          <w:rFonts w:ascii="Helvetica Neue" w:eastAsia="Helvetica Neue" w:hAnsi="Helvetica Neue" w:cs="Helvetica Neue"/>
+          <w:highlight w:val="white"/>
+        </w:rPr>
+        <w:t>•</w:t>
+      </w:r>
+      <w:r>
+        <w:rPr>
+          <w:rFonts w:ascii="Helvetica Neue" w:eastAsia="Helvetica Neue" w:hAnsi="Helvetica Neue" w:cs="Helvetica Neue"/>
+        </w:rPr>
+        <w:t xml:space="preserve"> </w:t>
+      </w:r>
+      <w:r>
+        <w:rPr>
+          <w:rFonts w:ascii="Helvetica Neue" w:eastAsia="Helvetica Neue" w:hAnsi="Helvetica Neue" w:cs="Helvetica Neue"/>
+        </w:rPr>
+        <w:t xml:space="preserve">Published </w:t>
+      </w:r>
+      <w:r>
+        <w:rPr>
+          <w:rFonts w:ascii="Helvetica Neue" w:eastAsia="Helvetica Neue" w:hAnsi="Helvetica Neue" w:cs="Helvetica Neue"/>
+          <w:bCs/>
+          <w:i/>
+          <w:iCs/>
+        </w:rPr>
+        <w:t>Protein Nuclear Magnetic Resonance (NMR) Reference Correction</w:t>
+      </w:r>
+      <w:r>
+        <w:rPr>
+          <w:rFonts w:ascii="Helvetica Neue" w:eastAsia="Helvetica Neue" w:hAnsi="Helvetica Neue" w:cs="Helvetica Neue"/>
+          <w:bCs/>
+          <w:i/>
+          <w:iCs/>
+        </w:rPr>
+        <w:t xml:space="preserve"> (paper)</w:t>
+      </w:r>
+      <w:r>
+        <w:rPr>
+          <w:rFonts w:ascii="Helvetica Neue" w:eastAsia="Helvetica Neue" w:hAnsi="Helvetica Neue" w:cs="Helvetica Neue"/>
+          <w:bCs/>
+        </w:rPr>
+        <w:t xml:space="preserve">, </w:t>
+      </w:r>
+      <w:proofErr w:type="spellStart"/>
+      <w:r>
+        <w:rPr>
+          <w:rFonts w:ascii="Helvetica Neue" w:eastAsia="Helvetica Neue" w:hAnsi="Helvetica Neue" w:cs="Helvetica Neue"/>
+          <w:bCs/>
+          <w:i/>
+          <w:iCs/>
+          <w:highlight w:val="white"/>
+        </w:rPr>
+        <w:t>Ba</w:t>
+      </w:r>
+      <w:r>
+        <w:rPr>
+          <w:rFonts w:ascii="Helvetica Neue" w:eastAsia="Helvetica Neue" w:hAnsi="Helvetica Neue" w:cs="Helvetica Neue"/>
+          <w:i/>
+          <w:iCs/>
+          <w:highlight w:val="white"/>
+        </w:rPr>
+        <w:t>MORC</w:t>
+      </w:r>
+      <w:proofErr w:type="spellEnd"/>
+      <w:r>
+        <w:rPr>
+          <w:rFonts w:ascii="Helvetica Neue" w:eastAsia="Helvetica Neue" w:hAnsi="Helvetica Neue" w:cs="Helvetica Neue"/>
+          <w:i/>
+          <w:iCs/>
+          <w:highlight w:val="white"/>
+        </w:rPr>
+        <w:t>: Bayesian Model Optimized Reference Correction Method for Assigned and Unassigned Protein NMR Spectra</w:t>
+      </w:r>
+      <w:r>
+        <w:rPr>
+          <w:rFonts w:ascii="Helvetica Neue" w:eastAsia="Helvetica Neue" w:hAnsi="Helvetica Neue" w:cs="Helvetica Neue"/>
+        </w:rPr>
+        <w:t xml:space="preserve"> </w:t>
+      </w:r>
+      <w:r>
+        <w:rPr>
+          <w:rFonts w:ascii="Helvetica Neue" w:eastAsia="Helvetica Neue" w:hAnsi="Helvetica Neue" w:cs="Helvetica Neue"/>
+          <w:i/>
+          <w:iCs/>
+        </w:rPr>
+        <w:t>(Package)</w:t>
+      </w:r>
+      <w:r>
+        <w:rPr>
+          <w:rFonts w:ascii="Helvetica Neue" w:eastAsia="Helvetica Neue" w:hAnsi="Helvetica Neue" w:cs="Helvetica Neue"/>
+        </w:rPr>
+        <w:t xml:space="preserve"> and </w:t>
+      </w:r>
+      <w:proofErr w:type="spellStart"/>
+      <w:r>
+        <w:rPr>
+          <w:rFonts w:ascii="Helvetica Neue" w:eastAsia="Helvetica Neue" w:hAnsi="Helvetica Neue" w:cs="Helvetica Neue"/>
+          <w:i/>
+          <w:iCs/>
+          <w:highlight w:val="white"/>
+        </w:rPr>
+        <w:t>BMRBr</w:t>
+      </w:r>
+      <w:proofErr w:type="spellEnd"/>
+      <w:r>
+        <w:rPr>
+          <w:rFonts w:ascii="Helvetica Neue" w:eastAsia="Helvetica Neue" w:hAnsi="Helvetica Neue" w:cs="Helvetica Neue"/>
+          <w:i/>
+          <w:iCs/>
+          <w:highlight w:val="white"/>
+        </w:rPr>
+        <w:t xml:space="preserve"> (Package)</w:t>
+      </w:r>
+      <w:r>
+        <w:rPr>
+          <w:rFonts w:ascii="Helvetica Neue" w:eastAsia="Helvetica Neue" w:hAnsi="Helvetica Neue" w:cs="Helvetica Neue"/>
+          <w:highlight w:val="white"/>
+        </w:rPr>
+        <w:t>.</w:t>
+      </w:r>
+    </w:p>
+    <w:p>
+      <w:pPr>
+        <w:widowControl w:val="0"/>
+        <w:spacing w:line="240" w:lineRule="auto"/>
+        <w:ind w:left="144"/>
+        <w:rPr>
+          <w:rFonts w:ascii="Helvetica Neue" w:eastAsia="Helvetica Neue" w:hAnsi="Helvetica Neue" w:cs="Helvetica Neue"/>
+        </w:rPr>
+      </w:pPr>
+      <w:r>
+        <w:rPr>
+          <w:rFonts w:ascii="Helvetica Neue" w:eastAsia="Helvetica Neue" w:hAnsi="Helvetica Neue" w:cs="Helvetica Neue"/>
+          <w:highlight w:val="white"/>
+        </w:rPr>
+        <w:t>• Built a statistical base model for an estimate of reference correcting values for protein.</w:t>
+      </w:r>
+    </w:p>
+    <w:p>
+      <w:pPr>
+        <w:widowControl w:val="0"/>
+        <w:spacing w:line="240" w:lineRule="auto"/>
+        <w:ind w:left="144"/>
+        <w:rPr>
+          <w:rFonts w:ascii="Helvetica Neue" w:eastAsia="Helvetica Neue" w:hAnsi="Helvetica Neue" w:cs="Helvetica Neue"/>
+          <w:highlight w:val="white"/>
         </w:rPr>
       </w:pPr>
       <w:r>
@@ -1213,58 +1337,64 @@
         <w:rPr>
           <w:rFonts w:ascii="Helvetica Neue" w:eastAsia="Helvetica Neue" w:hAnsi="Helvetica Neue" w:cs="Helvetica Neue"/>
         </w:rPr>
-        <w:t>Designed and implemented the corresponding software package (</w:t>
-      </w:r>
-      <w:proofErr w:type="spellStart"/>
-      <w:r>
-        <w:rPr>
-          <w:rFonts w:ascii="Helvetica Neue" w:eastAsia="Helvetica Neue" w:hAnsi="Helvetica Neue" w:cs="Helvetica Neue"/>
-        </w:rPr>
-        <w:t>BaMORC</w:t>
-      </w:r>
-      <w:proofErr w:type="spellEnd"/>
-      <w:r>
-        <w:rPr>
-          <w:rFonts w:ascii="Helvetica Neue" w:eastAsia="Helvetica Neue" w:hAnsi="Helvetica Neue" w:cs="Helvetica Neue"/>
-        </w:rPr>
-        <w:t>) and web application.</w:t>
-      </w:r>
-    </w:p>
-    <w:p>
-      <w:pPr>
-        <w:widowControl w:val="0"/>
-        <w:spacing w:line="240" w:lineRule="auto"/>
-        <w:ind w:left="144"/>
-        <w:rPr>
-          <w:rFonts w:ascii="Helvetica Neue" w:eastAsia="Helvetica Neue" w:hAnsi="Helvetica Neue" w:cs="Helvetica Neue"/>
-        </w:rPr>
-      </w:pPr>
-      <w:r>
-        <w:rPr>
-          <w:rFonts w:ascii="Helvetica Neue" w:eastAsia="Helvetica Neue" w:hAnsi="Helvetica Neue" w:cs="Helvetica Neue"/>
-          <w:highlight w:val="white"/>
-        </w:rPr>
-        <w:t xml:space="preserve">• </w:t>
-      </w:r>
-      <w:r>
-        <w:rPr>
-          <w:rFonts w:ascii="Helvetica Neue" w:eastAsia="Helvetica Neue" w:hAnsi="Helvetica Neue" w:cs="Helvetica Neue"/>
-        </w:rPr>
-        <w:t>Created R package '</w:t>
-      </w:r>
-      <w:proofErr w:type="spellStart"/>
-      <w:r>
-        <w:rPr>
-          <w:rFonts w:ascii="Helvetica Neue" w:eastAsia="Helvetica Neue" w:hAnsi="Helvetica Neue" w:cs="Helvetica Neue"/>
-        </w:rPr>
-        <w:t>BMRBr</w:t>
-      </w:r>
-      <w:proofErr w:type="spellEnd"/>
-      <w:r>
-        <w:rPr>
-          <w:rFonts w:ascii="Helvetica Neue" w:eastAsia="Helvetica Neue" w:hAnsi="Helvetica Neue" w:cs="Helvetica Neue"/>
-        </w:rPr>
-        <w:t>' for easy download and processing of BMRB files.</w:t>
+        <w:t>Implemented</w:t>
+      </w:r>
+      <w:r>
+        <w:rPr>
+          <w:rFonts w:ascii="Helvetica Neue" w:eastAsia="Helvetica Neue" w:hAnsi="Helvetica Neue" w:cs="Helvetica Neue"/>
+          <w:highlight w:val="white"/>
+        </w:rPr>
+        <w:t xml:space="preserve"> a Bayesian probabilistic framework to improve the model performance</w:t>
+      </w:r>
+    </w:p>
+    <w:p>
+      <w:pPr>
+        <w:widowControl w:val="0"/>
+        <w:spacing w:line="240" w:lineRule="auto"/>
+        <w:ind w:left="144"/>
+        <w:rPr>
+          <w:rFonts w:ascii="Helvetica Neue" w:eastAsia="Helvetica Neue" w:hAnsi="Helvetica Neue" w:cs="Helvetica Neue"/>
+          <w:highlight w:val="white"/>
+        </w:rPr>
+      </w:pPr>
+      <w:r>
+        <w:rPr>
+          <w:rFonts w:ascii="Helvetica Neue" w:eastAsia="Helvetica Neue" w:hAnsi="Helvetica Neue" w:cs="Helvetica Neue"/>
+          <w:highlight w:val="white"/>
+        </w:rPr>
+        <w:t xml:space="preserve">• Surpassed the state-of-the-art performance </w:t>
+      </w:r>
+      <w:r>
+        <w:rPr>
+          <w:rFonts w:ascii="Helvetica Neue" w:eastAsia="Helvetica Neue" w:hAnsi="Helvetica Neue" w:cs="Helvetica Neue"/>
+          <w:shd w:val="clear" w:color="auto" w:fill="F8F8F8"/>
+        </w:rPr>
+        <w:t>as measured by</w:t>
+      </w:r>
+      <w:r>
+        <w:rPr>
+          <w:rFonts w:ascii="Helvetica Neue" w:eastAsia="Helvetica Neue" w:hAnsi="Helvetica Neue" w:cs="Helvetica Neue"/>
+          <w:highlight w:val="white"/>
+        </w:rPr>
+        <w:t xml:space="preserve"> reference error below +/- 0.22 ppm at 90% confidence interval. (State of the art is around 1ppm.)</w:t>
+      </w:r>
+    </w:p>
+    <w:p>
+      <w:pPr>
+        <w:widowControl w:val="0"/>
+        <w:spacing w:line="240" w:lineRule="auto"/>
+        <w:ind w:left="144"/>
+        <w:rPr>
+          <w:rFonts w:ascii="Helvetica Neue" w:eastAsia="Helvetica Neue" w:hAnsi="Helvetica Neue" w:cs="Helvetica Neue"/>
+          <w:highlight w:val="white"/>
+        </w:rPr>
+      </w:pPr>
+      <w:r>
+        <w:rPr>
+          <w:rFonts w:ascii="Helvetica Neue" w:eastAsia="Helvetica Neue" w:hAnsi="Helvetica Neue" w:cs="Helvetica Neue"/>
+          <w:highlight w:val="white"/>
+        </w:rPr>
+        <w:t>• Used Python, R, Multi-processing Programming, Statistical Learning, Bayesian, etc.</w:t>
       </w:r>
     </w:p>
     <w:p>
@@ -1544,6 +1674,7 @@
           <w:b/>
           <w:highlight w:val="white"/>
         </w:rPr>
+        <w:lastRenderedPageBreak/>
         <w:t>SpeedLegal</w:t>
       </w:r>
       <w:proofErr w:type="spellEnd"/>
@@ -1610,15 +1741,7 @@
           <w:rFonts w:ascii="Helvetica Neue" w:eastAsia="Helvetica Neue" w:hAnsi="Helvetica Neue" w:cs="Helvetica Neue"/>
           <w:highlight w:val="white"/>
         </w:rPr>
-        <w:t xml:space="preserve"> API to build NLP models, used Flask, React, Docker, and QT </w:t>
-      </w:r>
-      <w:r>
-        <w:rPr>
-          <w:rFonts w:ascii="Helvetica Neue" w:eastAsia="Helvetica Neue" w:hAnsi="Helvetica Neue" w:cs="Helvetica Neue"/>
-          <w:highlight w:val="white"/>
-        </w:rPr>
-        <w:lastRenderedPageBreak/>
-        <w:t>to build front-end applications.</w:t>
+        <w:t xml:space="preserve"> API to build NLP models, used Flask, React, Docker, and QT to build front-end applications.</w:t>
       </w:r>
     </w:p>
     <w:p>
@@ -1795,14 +1918,12 @@
         </w:rPr>
         <w:t xml:space="preserve"> to </w:t>
       </w:r>
-      <w:proofErr w:type="gramStart"/>
-      <w:r>
-        <w:rPr>
-          <w:rFonts w:ascii="Helvetica Neue" w:eastAsia="Helvetica Neue" w:hAnsi="Helvetica Neue" w:cs="Helvetica Neue"/>
-        </w:rPr>
-        <w:t>developed</w:t>
-      </w:r>
-      <w:proofErr w:type="gramEnd"/>
+      <w:r>
+        <w:rPr>
+          <w:rFonts w:ascii="Helvetica Neue" w:eastAsia="Helvetica Neue" w:hAnsi="Helvetica Neue" w:cs="Helvetica Neue"/>
+        </w:rPr>
+        <w:t>develop</w:t>
+      </w:r>
       <w:r>
         <w:rPr>
           <w:rFonts w:ascii="Helvetica Neue" w:eastAsia="Helvetica Neue" w:hAnsi="Helvetica Neue" w:cs="Helvetica Neue"/>
@@ -1857,110 +1978,6 @@
           <w:highlight w:val="white"/>
         </w:rPr>
       </w:pPr>
-    </w:p>
-    <w:p>
-      <w:pPr>
-        <w:widowControl w:val="0"/>
-        <w:spacing w:line="240" w:lineRule="auto"/>
-        <w:rPr>
-          <w:rFonts w:ascii="Helvetica Neue" w:eastAsia="Helvetica Neue" w:hAnsi="Helvetica Neue" w:cs="Helvetica Neue"/>
-          <w:highlight w:val="white"/>
-        </w:rPr>
-      </w:pPr>
-      <w:r>
-        <w:rPr>
-          <w:rFonts w:ascii="Helvetica Neue" w:eastAsia="Helvetica Neue" w:hAnsi="Helvetica Neue" w:cs="Helvetica Neue"/>
-          <w:b/>
-        </w:rPr>
-        <w:t xml:space="preserve">Protein Nuclear Magnetic Resonance (NMR) Reference Correction: </w:t>
-      </w:r>
-      <w:r>
-        <w:rPr>
-          <w:rFonts w:ascii="Helvetica Neue" w:eastAsia="Helvetica Neue" w:hAnsi="Helvetica Neue" w:cs="Helvetica Neue"/>
-          <w:highlight w:val="white"/>
-        </w:rPr>
-        <w:t xml:space="preserve">                                                                   </w:t>
-      </w:r>
-    </w:p>
-    <w:p>
-      <w:pPr>
-        <w:widowControl w:val="0"/>
-        <w:spacing w:line="240" w:lineRule="auto"/>
-        <w:ind w:left="144"/>
-        <w:rPr>
-          <w:rFonts w:ascii="Helvetica Neue" w:eastAsia="Helvetica Neue" w:hAnsi="Helvetica Neue" w:cs="Helvetica Neue"/>
-        </w:rPr>
-      </w:pPr>
-      <w:r>
-        <w:rPr>
-          <w:rFonts w:ascii="Helvetica Neue" w:eastAsia="Helvetica Neue" w:hAnsi="Helvetica Neue" w:cs="Helvetica Neue"/>
-          <w:highlight w:val="white"/>
-        </w:rPr>
-        <w:t>• Built a statistical base model for an estimate of reference correcting values for protein.</w:t>
-      </w:r>
-    </w:p>
-    <w:p>
-      <w:pPr>
-        <w:widowControl w:val="0"/>
-        <w:spacing w:line="240" w:lineRule="auto"/>
-        <w:ind w:left="144"/>
-        <w:rPr>
-          <w:rFonts w:ascii="Helvetica Neue" w:eastAsia="Helvetica Neue" w:hAnsi="Helvetica Neue" w:cs="Helvetica Neue"/>
-          <w:highlight w:val="white"/>
-        </w:rPr>
-      </w:pPr>
-      <w:r>
-        <w:rPr>
-          <w:rFonts w:ascii="Helvetica Neue" w:eastAsia="Helvetica Neue" w:hAnsi="Helvetica Neue" w:cs="Helvetica Neue"/>
-          <w:highlight w:val="white"/>
-        </w:rPr>
-        <w:t xml:space="preserve">• </w:t>
-      </w:r>
-      <w:r>
-        <w:rPr>
-          <w:rFonts w:ascii="Helvetica Neue" w:eastAsia="Helvetica Neue" w:hAnsi="Helvetica Neue" w:cs="Helvetica Neue"/>
-        </w:rPr>
-        <w:t>Implemented</w:t>
-      </w:r>
-      <w:r>
-        <w:rPr>
-          <w:rFonts w:ascii="Helvetica Neue" w:eastAsia="Helvetica Neue" w:hAnsi="Helvetica Neue" w:cs="Helvetica Neue"/>
-          <w:highlight w:val="white"/>
-        </w:rPr>
-        <w:t xml:space="preserve"> a Bayesian probabilistic framework to improve the model performance</w:t>
-      </w:r>
-    </w:p>
-    <w:p>
-      <w:pPr>
-        <w:widowControl w:val="0"/>
-        <w:spacing w:line="240" w:lineRule="auto"/>
-        <w:ind w:left="144"/>
-        <w:rPr>
-          <w:rFonts w:ascii="Helvetica Neue" w:eastAsia="Helvetica Neue" w:hAnsi="Helvetica Neue" w:cs="Helvetica Neue"/>
-          <w:highlight w:val="white"/>
-        </w:rPr>
-      </w:pPr>
-      <w:r>
-        <w:rPr>
-          <w:rFonts w:ascii="Helvetica Neue" w:eastAsia="Helvetica Neue" w:hAnsi="Helvetica Neue" w:cs="Helvetica Neue"/>
-          <w:highlight w:val="white"/>
-        </w:rPr>
-        <w:t xml:space="preserve">• Surpassed the state-of-the-art performance </w:t>
-      </w:r>
-      <w:r>
-        <w:rPr>
-          <w:rFonts w:ascii="Helvetica Neue" w:eastAsia="Helvetica Neue" w:hAnsi="Helvetica Neue" w:cs="Helvetica Neue"/>
-          <w:shd w:val="clear" w:color="auto" w:fill="F8F8F8"/>
-        </w:rPr>
-        <w:t>as measured by</w:t>
-      </w:r>
-      <w:r>
-        <w:rPr>
-          <w:rFonts w:ascii="Helvetica Neue" w:eastAsia="Helvetica Neue" w:hAnsi="Helvetica Neue" w:cs="Helvetica Neue"/>
-          <w:highlight w:val="white"/>
-        </w:rPr>
-        <w:t xml:space="preserve"> reference error below +/- 0.22 ppm at 90% confidence interval. (State of the art is around 1ppm.)</w:t>
-      </w:r>
     </w:p>
     <w:p>
       <w:pPr>
@@ -2589,7 +2606,7 @@
           <w:rFonts w:ascii="Helvetica Neue" w:eastAsia="Helvetica Neue" w:hAnsi="Helvetica Neue" w:cs="Helvetica Neue"/>
           <w:b/>
         </w:rPr>
-        <w:t>Packages:</w:t>
+        <w:t xml:space="preserve">Workshops: </w:t>
       </w:r>
       <w:r>
         <w:rPr>
@@ -2607,73 +2624,54 @@
         <w:rPr>
           <w:rFonts w:ascii="Helvetica Neue" w:eastAsia="Helvetica Neue" w:hAnsi="Helvetica Neue" w:cs="Helvetica Neue"/>
           <w:i/>
-          <w:highlight w:val="white"/>
-        </w:rPr>
-      </w:pPr>
-      <w:r>
-        <w:rPr>
-          <w:rFonts w:ascii="Helvetica Neue" w:eastAsia="Helvetica Neue" w:hAnsi="Helvetica Neue" w:cs="Helvetica Neue"/>
-          <w:highlight w:val="white"/>
-        </w:rPr>
-        <w:t xml:space="preserve">• </w:t>
-      </w:r>
-      <w:proofErr w:type="spellStart"/>
-      <w:r>
-        <w:rPr>
-          <w:rFonts w:ascii="Helvetica Neue" w:eastAsia="Helvetica Neue" w:hAnsi="Helvetica Neue" w:cs="Helvetica Neue"/>
-          <w:highlight w:val="white"/>
-        </w:rPr>
-        <w:t>BaMORC</w:t>
-      </w:r>
-      <w:proofErr w:type="spellEnd"/>
-      <w:r>
-        <w:rPr>
-          <w:rFonts w:ascii="Helvetica Neue" w:eastAsia="Helvetica Neue" w:hAnsi="Helvetica Neue" w:cs="Helvetica Neue"/>
-          <w:highlight w:val="white"/>
-        </w:rPr>
-        <w:t xml:space="preserve">: Bayesian Model Optimized Reference Correction Method for Assigned and Unassigned Protein NMR Spectra, </w:t>
+        </w:rPr>
+      </w:pPr>
+      <w:r>
+        <w:rPr>
+          <w:rFonts w:ascii="Helvetica Neue" w:eastAsia="Helvetica Neue" w:hAnsi="Helvetica Neue" w:cs="Helvetica Neue"/>
+          <w:highlight w:val="white"/>
+        </w:rPr>
+        <w:t>•</w:t>
+      </w:r>
+      <w:r>
+        <w:rPr>
+          <w:rFonts w:ascii="Helvetica Neue" w:eastAsia="Helvetica Neue" w:hAnsi="Helvetica Neue" w:cs="Helvetica Neue"/>
+        </w:rPr>
+        <w:t xml:space="preserve"> CUDA Programming Workshop, </w:t>
       </w:r>
       <w:r>
         <w:rPr>
           <w:rFonts w:ascii="Helvetica Neue" w:eastAsia="Helvetica Neue" w:hAnsi="Helvetica Neue" w:cs="Helvetica Neue"/>
           <w:i/>
-          <w:highlight w:val="white"/>
-        </w:rPr>
-        <w:t>CRAN, 2018</w:t>
-      </w:r>
-    </w:p>
-    <w:p>
-      <w:pPr>
-        <w:widowControl w:val="0"/>
-        <w:spacing w:line="240" w:lineRule="auto"/>
-        <w:ind w:left="144"/>
-        <w:rPr>
-          <w:rFonts w:ascii="Helvetica Neue" w:eastAsia="Helvetica Neue" w:hAnsi="Helvetica Neue" w:cs="Helvetica Neue"/>
-          <w:highlight w:val="white"/>
-        </w:rPr>
-      </w:pPr>
-      <w:r>
-        <w:rPr>
-          <w:rFonts w:ascii="Helvetica Neue" w:eastAsia="Helvetica Neue" w:hAnsi="Helvetica Neue" w:cs="Helvetica Neue"/>
-          <w:highlight w:val="white"/>
-        </w:rPr>
-        <w:t xml:space="preserve">• </w:t>
-      </w:r>
-      <w:proofErr w:type="spellStart"/>
-      <w:r>
-        <w:rPr>
-          <w:rFonts w:ascii="Helvetica Neue" w:eastAsia="Helvetica Neue" w:hAnsi="Helvetica Neue" w:cs="Helvetica Neue"/>
-          <w:highlight w:val="white"/>
-        </w:rPr>
-        <w:t>BMRBr</w:t>
-      </w:r>
-      <w:proofErr w:type="spellEnd"/>
-      <w:r>
-        <w:rPr>
-          <w:rFonts w:ascii="Helvetica Neue" w:eastAsia="Helvetica Neue" w:hAnsi="Helvetica Neue" w:cs="Helvetica Neue"/>
-          <w:highlight w:val="white"/>
-        </w:rPr>
-        <w:t>: a package that helps R users to analyze data from BMRB data repo by simplifying the download procedure.</w:t>
+        </w:rPr>
+        <w:t>UK ACM 18</w:t>
+      </w:r>
+    </w:p>
+    <w:p>
+      <w:pPr>
+        <w:widowControl w:val="0"/>
+        <w:spacing w:line="240" w:lineRule="auto"/>
+        <w:ind w:left="144"/>
+        <w:rPr>
+          <w:rFonts w:ascii="Helvetica Neue" w:eastAsia="Helvetica Neue" w:hAnsi="Helvetica Neue" w:cs="Helvetica Neue"/>
+          <w:i/>
+          <w:highlight w:val="white"/>
+        </w:rPr>
+      </w:pPr>
+      <w:r>
+        <w:rPr>
+          <w:rFonts w:ascii="Helvetica Neue" w:eastAsia="Helvetica Neue" w:hAnsi="Helvetica Neue" w:cs="Helvetica Neue"/>
+          <w:highlight w:val="white"/>
+        </w:rPr>
+        <w:t xml:space="preserve">• Deep Learning for Computer Vision Workshop, </w:t>
+      </w:r>
+      <w:r>
+        <w:rPr>
+          <w:rFonts w:ascii="Helvetica Neue" w:eastAsia="Helvetica Neue" w:hAnsi="Helvetica Neue" w:cs="Helvetica Neue"/>
+          <w:i/>
+          <w:highlight w:val="white"/>
+        </w:rPr>
+        <w:t>UK ACM 19</w:t>
       </w:r>
     </w:p>
     <w:p>
@@ -2695,91 +2693,7 @@
         <w:spacing w:line="240" w:lineRule="auto"/>
         <w:rPr>
           <w:rFonts w:ascii="Helvetica Neue" w:eastAsia="Helvetica Neue" w:hAnsi="Helvetica Neue" w:cs="Helvetica Neue"/>
-          <w:highlight w:val="white"/>
-        </w:rPr>
-      </w:pPr>
-      <w:r>
-        <w:rPr>
-          <w:rFonts w:ascii="Helvetica Neue" w:eastAsia="Helvetica Neue" w:hAnsi="Helvetica Neue" w:cs="Helvetica Neue"/>
           <w:b/>
-        </w:rPr>
-        <w:t xml:space="preserve">Workshops: </w:t>
-      </w:r>
-      <w:r>
-        <w:rPr>
-          <w:rFonts w:ascii="Helvetica Neue" w:eastAsia="Helvetica Neue" w:hAnsi="Helvetica Neue" w:cs="Helvetica Neue"/>
-          <w:highlight w:val="white"/>
-        </w:rPr>
-        <w:t xml:space="preserve">                                                                   </w:t>
-      </w:r>
-    </w:p>
-    <w:p>
-      <w:pPr>
-        <w:widowControl w:val="0"/>
-        <w:spacing w:line="240" w:lineRule="auto"/>
-        <w:ind w:left="144"/>
-        <w:rPr>
-          <w:rFonts w:ascii="Helvetica Neue" w:eastAsia="Helvetica Neue" w:hAnsi="Helvetica Neue" w:cs="Helvetica Neue"/>
-          <w:i/>
-        </w:rPr>
-      </w:pPr>
-      <w:r>
-        <w:rPr>
-          <w:rFonts w:ascii="Helvetica Neue" w:eastAsia="Helvetica Neue" w:hAnsi="Helvetica Neue" w:cs="Helvetica Neue"/>
-          <w:highlight w:val="white"/>
-        </w:rPr>
-        <w:t>•</w:t>
-      </w:r>
-      <w:r>
-        <w:rPr>
-          <w:rFonts w:ascii="Helvetica Neue" w:eastAsia="Helvetica Neue" w:hAnsi="Helvetica Neue" w:cs="Helvetica Neue"/>
-        </w:rPr>
-        <w:t xml:space="preserve"> CUDA Programming Workshop, </w:t>
-      </w:r>
-      <w:r>
-        <w:rPr>
-          <w:rFonts w:ascii="Helvetica Neue" w:eastAsia="Helvetica Neue" w:hAnsi="Helvetica Neue" w:cs="Helvetica Neue"/>
-          <w:i/>
-        </w:rPr>
-        <w:t>UK ACM 18</w:t>
-      </w:r>
-    </w:p>
-    <w:p>
-      <w:pPr>
-        <w:widowControl w:val="0"/>
-        <w:spacing w:line="240" w:lineRule="auto"/>
-        <w:ind w:left="144"/>
-        <w:rPr>
-          <w:rFonts w:ascii="Helvetica Neue" w:eastAsia="Helvetica Neue" w:hAnsi="Helvetica Neue" w:cs="Helvetica Neue"/>
-          <w:i/>
-          <w:highlight w:val="white"/>
-        </w:rPr>
-      </w:pPr>
-      <w:r>
-        <w:rPr>
-          <w:rFonts w:ascii="Helvetica Neue" w:eastAsia="Helvetica Neue" w:hAnsi="Helvetica Neue" w:cs="Helvetica Neue"/>
-          <w:highlight w:val="white"/>
-        </w:rPr>
-        <w:t xml:space="preserve">• Deep Learning for Computer Vision Workshop, </w:t>
-      </w:r>
-      <w:r>
-        <w:rPr>
-          <w:rFonts w:ascii="Helvetica Neue" w:eastAsia="Helvetica Neue" w:hAnsi="Helvetica Neue" w:cs="Helvetica Neue"/>
-          <w:i/>
-          <w:highlight w:val="white"/>
-        </w:rPr>
-        <w:t>UK ACM 19</w:t>
-      </w:r>
-    </w:p>
-    <w:p>
-      <w:pPr>
-        <w:widowControl w:val="0"/>
-        <w:spacing w:line="240" w:lineRule="auto"/>
-        <w:ind w:left="144"/>
-        <w:rPr>
-          <w:rFonts w:ascii="Helvetica Neue" w:eastAsia="Helvetica Neue" w:hAnsi="Helvetica Neue" w:cs="Helvetica Neue"/>
-          <w:sz w:val="6"/>
-          <w:szCs w:val="6"/>
           <w:highlight w:val="white"/>
         </w:rPr>
       </w:pPr>
@@ -2799,159 +2713,14 @@
       <w:pPr>
         <w:widowControl w:val="0"/>
         <w:spacing w:line="240" w:lineRule="auto"/>
-        <w:jc w:val="center"/>
         <w:rPr>
           <w:rFonts w:ascii="Helvetica Neue" w:eastAsia="Helvetica Neue" w:hAnsi="Helvetica Neue" w:cs="Helvetica Neue"/>
           <w:b/>
-          <w:u w:val="single"/>
-        </w:rPr>
-      </w:pPr>
-      <w:r>
-        <w:rPr>
-          <w:rFonts w:ascii="Helvetica Neue" w:eastAsia="Helvetica Neue" w:hAnsi="Helvetica Neue" w:cs="Helvetica Neue"/>
-          <w:b/>
-          <w:u w:val="single"/>
-        </w:rPr>
-        <w:lastRenderedPageBreak/>
-        <w:t>Reward and Certification Highlights</w:t>
-      </w:r>
-    </w:p>
-    <w:p>
-      <w:pPr>
-        <w:widowControl w:val="0"/>
-        <w:spacing w:line="240" w:lineRule="auto"/>
-        <w:jc w:val="center"/>
-        <w:rPr>
-          <w:rFonts w:ascii="Helvetica Neue" w:eastAsia="Helvetica Neue" w:hAnsi="Helvetica Neue" w:cs="Helvetica Neue"/>
-          <w:b/>
-          <w:u w:val="single"/>
-        </w:rPr>
-      </w:pPr>
-    </w:p>
-    <w:p>
-      <w:pPr>
-        <w:widowControl w:val="0"/>
-        <w:spacing w:line="240" w:lineRule="auto"/>
-        <w:ind w:left="144"/>
-        <w:rPr>
-          <w:rFonts w:ascii="Helvetica Neue" w:eastAsia="Helvetica Neue" w:hAnsi="Helvetica Neue" w:cs="Helvetica Neue"/>
-          <w:i/>
-        </w:rPr>
-      </w:pPr>
-      <w:r>
-        <w:rPr>
-          <w:rFonts w:ascii="Helvetica Neue" w:eastAsia="Helvetica Neue" w:hAnsi="Helvetica Neue" w:cs="Helvetica Neue"/>
-          <w:highlight w:val="white"/>
-        </w:rPr>
-        <w:t xml:space="preserve">• </w:t>
-      </w:r>
-      <w:r>
-        <w:rPr>
-          <w:rFonts w:ascii="Helvetica Neue" w:eastAsia="Helvetica Neue" w:hAnsi="Helvetica Neue" w:cs="Helvetica Neue"/>
-        </w:rPr>
-        <w:t>SIAM International Conference on Data Mining Dissertation Travel Award (2018)</w:t>
-      </w:r>
-    </w:p>
-    <w:p>
-      <w:pPr>
-        <w:widowControl w:val="0"/>
-        <w:spacing w:line="240" w:lineRule="auto"/>
-        <w:ind w:left="144"/>
-        <w:rPr>
-          <w:rFonts w:ascii="Helvetica Neue" w:eastAsia="Helvetica Neue" w:hAnsi="Helvetica Neue" w:cs="Helvetica Neue"/>
-          <w:highlight w:val="white"/>
-        </w:rPr>
-      </w:pPr>
-      <w:r>
-        <w:rPr>
-          <w:rFonts w:ascii="Helvetica Neue" w:eastAsia="Helvetica Neue" w:hAnsi="Helvetica Neue" w:cs="Helvetica Neue"/>
-          <w:highlight w:val="white"/>
-        </w:rPr>
-        <w:t>• MWSUG Conference Paper Scholarship (2018)</w:t>
-      </w:r>
-    </w:p>
-    <w:p>
-      <w:pPr>
-        <w:widowControl w:val="0"/>
-        <w:spacing w:line="240" w:lineRule="auto"/>
-        <w:ind w:left="144"/>
-        <w:rPr>
-          <w:rFonts w:ascii="Helvetica Neue" w:eastAsia="Helvetica Neue" w:hAnsi="Helvetica Neue" w:cs="Helvetica Neue"/>
-          <w:highlight w:val="white"/>
-        </w:rPr>
-      </w:pPr>
-      <w:r>
-        <w:rPr>
-          <w:rFonts w:ascii="Helvetica Neue" w:eastAsia="Helvetica Neue" w:hAnsi="Helvetica Neue" w:cs="Helvetica Neue"/>
-          <w:highlight w:val="white"/>
-        </w:rPr>
-        <w:t>• Grow with Google Challenge Scholarship (2017/18)</w:t>
-      </w:r>
-    </w:p>
-    <w:p>
-      <w:pPr>
-        <w:widowControl w:val="0"/>
-        <w:spacing w:line="240" w:lineRule="auto"/>
-        <w:ind w:left="144"/>
-        <w:rPr>
-          <w:rFonts w:ascii="Helvetica Neue" w:eastAsia="Helvetica Neue" w:hAnsi="Helvetica Neue" w:cs="Helvetica Neue"/>
-          <w:highlight w:val="white"/>
-        </w:rPr>
-      </w:pPr>
-      <w:r>
-        <w:rPr>
-          <w:rFonts w:ascii="Helvetica Neue" w:eastAsia="Helvetica Neue" w:hAnsi="Helvetica Neue" w:cs="Helvetica Neue"/>
-          <w:highlight w:val="white"/>
-        </w:rPr>
-        <w:t>• SC18 Paper Scholarship (2018)</w:t>
-      </w:r>
-    </w:p>
-    <w:p>
-      <w:pPr>
-        <w:widowControl w:val="0"/>
-        <w:spacing w:line="240" w:lineRule="auto"/>
-        <w:ind w:left="144"/>
-        <w:rPr>
-          <w:rFonts w:ascii="Helvetica Neue" w:eastAsia="Helvetica Neue" w:hAnsi="Helvetica Neue" w:cs="Helvetica Neue"/>
-          <w:highlight w:val="white"/>
-        </w:rPr>
-      </w:pPr>
-      <w:r>
-        <w:rPr>
-          <w:rFonts w:ascii="Helvetica Neue" w:eastAsia="Helvetica Neue" w:hAnsi="Helvetica Neue" w:cs="Helvetica Neue"/>
-          <w:highlight w:val="white"/>
-        </w:rPr>
-        <w:t>• SAS Certified Clinical Trials Programmer, Statistical Business Analyst, Advanced Programmer</w:t>
-      </w:r>
-    </w:p>
-    <w:p>
-      <w:pPr>
-        <w:widowControl w:val="0"/>
-        <w:spacing w:line="240" w:lineRule="auto"/>
-        <w:ind w:left="144"/>
-        <w:rPr>
-          <w:rFonts w:ascii="Helvetica Neue" w:eastAsia="Helvetica Neue" w:hAnsi="Helvetica Neue" w:cs="Helvetica Neue"/>
-          <w:highlight w:val="white"/>
-        </w:rPr>
-      </w:pPr>
-      <w:r>
-        <w:rPr>
-          <w:rFonts w:ascii="Helvetica Neue" w:eastAsia="Helvetica Neue" w:hAnsi="Helvetica Neue" w:cs="Helvetica Neue"/>
-          <w:highlight w:val="white"/>
-        </w:rPr>
-        <w:t>• Deeplearn.ai Certification Series (Coursera)</w:t>
-      </w:r>
-    </w:p>
-    <w:p>
-      <w:pPr>
-        <w:widowControl w:val="0"/>
-        <w:spacing w:line="240" w:lineRule="auto"/>
-        <w:rPr>
-          <w:rFonts w:ascii="Helvetica Neue" w:eastAsia="Helvetica Neue" w:hAnsi="Helvetica Neue" w:cs="Helvetica Neue"/>
-          <w:b/>
-          <w:highlight w:val="white"/>
-        </w:rPr>
-      </w:pPr>
+          <w:highlight w:val="white"/>
+        </w:rPr>
+      </w:pPr>
+      <w:bookmarkStart w:id="0" w:name="_GoBack"/>
+      <w:bookmarkEnd w:id="0"/>
     </w:p>
     <w:p>
       <w:pPr>

</xml_diff>